<commit_message>
setting up phase 1
</commit_message>
<xml_diff>
--- a/Documentation/inception documents/ProjectCharter.docx
+++ b/Documentation/inception documents/ProjectCharter.docx
@@ -65,15 +65,7 @@
         <w:ind w:left="720"/>
       </w:pPr>
       <w:r>
-        <w:t xml:space="preserve">Marvin </w:t>
-      </w:r>
-      <w:proofErr w:type="spellStart"/>
-      <w:r>
-        <w:t>Aday</w:t>
-      </w:r>
-      <w:proofErr w:type="spellEnd"/>
-      <w:r>
-        <w:t>, Vice President Retail Operations</w:t>
+        <w:t>Marvin Aday, Vice President Retail Operations</w:t>
       </w:r>
     </w:p>
     <w:p>
@@ -134,15 +126,7 @@
         <w:ind w:left="709" w:right="702"/>
       </w:pPr>
       <w:r>
-        <w:t xml:space="preserve">To create a </w:t>
-      </w:r>
-      <w:proofErr w:type="gramStart"/>
-      <w:r>
-        <w:t>fully-featured</w:t>
-      </w:r>
-      <w:proofErr w:type="gramEnd"/>
-      <w:r>
-        <w:t xml:space="preserve"> online retail platform for the sale of video games. This platform should differentially manage accounts for employees of the store and for customers. The platform will include a reporting capability related to marketing metrics.</w:t>
+        <w:t>To create a fully-featured online retail platform for the sale of video games. This platform should differentially manage accounts for employees of the store and for customers. The platform will include a reporting capability related to marketing metrics.</w:t>
       </w:r>
     </w:p>
     <w:p>
@@ -326,8 +310,6 @@
           <w:szCs w:val="16"/>
         </w:rPr>
       </w:pPr>
-      <w:bookmarkStart w:id="2" w:name="_GoBack"/>
-      <w:bookmarkEnd w:id="2"/>
     </w:p>
     <w:p>
       <w:pPr>
@@ -449,21 +431,7 @@
         <w:rPr>
           <w:i/>
         </w:rPr>
-        <w:t xml:space="preserve">Members can add games to a </w:t>
-      </w:r>
-      <w:proofErr w:type="spellStart"/>
-      <w:r>
-        <w:rPr>
-          <w:i/>
-        </w:rPr>
-        <w:t>wishlist</w:t>
-      </w:r>
-      <w:proofErr w:type="spellEnd"/>
-      <w:r>
-        <w:rPr>
-          <w:i/>
-        </w:rPr>
-        <w:t xml:space="preserve"> </w:t>
+        <w:t xml:space="preserve">Members can add games to a wishlist </w:t>
       </w:r>
     </w:p>
     <w:p>
@@ -505,49 +473,21 @@
         <w:rPr>
           <w:i/>
         </w:rPr>
-        <w:t xml:space="preserve">Members can add their </w:t>
-      </w:r>
-      <w:proofErr w:type="spellStart"/>
-      <w:r>
-        <w:rPr>
-          <w:i/>
-        </w:rPr>
-        <w:t>favourite</w:t>
-      </w:r>
-      <w:proofErr w:type="spellEnd"/>
-      <w:r>
-        <w:rPr>
-          <w:i/>
-        </w:rPr>
-        <w:t xml:space="preserve"> genres</w:t>
-      </w:r>
-    </w:p>
-    <w:p>
-      <w:pPr>
-        <w:ind w:left="709" w:right="702"/>
-        <w:rPr>
-          <w:i/>
-        </w:rPr>
-      </w:pPr>
-      <w:r>
-        <w:rPr>
-          <w:i/>
-        </w:rPr>
-        <w:t xml:space="preserve">Members can add their </w:t>
-      </w:r>
-      <w:proofErr w:type="spellStart"/>
-      <w:r>
-        <w:rPr>
-          <w:i/>
-        </w:rPr>
-        <w:t>favourite</w:t>
-      </w:r>
-      <w:proofErr w:type="spellEnd"/>
-      <w:r>
-        <w:rPr>
-          <w:i/>
-        </w:rPr>
-        <w:t xml:space="preserve"> platforms</w:t>
+        <w:t>Members can add their favourite genres</w:t>
+      </w:r>
+    </w:p>
+    <w:p>
+      <w:pPr>
+        <w:ind w:left="709" w:right="702"/>
+        <w:rPr>
+          <w:i/>
+        </w:rPr>
+      </w:pPr>
+      <w:r>
+        <w:rPr>
+          <w:i/>
+        </w:rPr>
+        <w:t>Members can add their favourite platforms</w:t>
       </w:r>
     </w:p>
     <w:p>
@@ -917,73 +857,12 @@
     <w:p>
       <w:pPr>
         <w:ind w:left="709" w:right="702"/>
-        <w:rPr>
-          <w:i/>
-        </w:rPr>
-      </w:pPr>
-      <w:r>
-        <w:rPr>
-          <w:i/>
-        </w:rPr>
-        <w:t>&lt;</w:t>
-      </w:r>
-      <w:r>
-        <w:rPr>
-          <w:i/>
-        </w:rPr>
-        <w:t xml:space="preserve">System objectives </w:t>
-      </w:r>
-      <w:proofErr w:type="gramStart"/>
-      <w:r>
-        <w:rPr>
-          <w:i/>
-        </w:rPr>
-        <w:t>are stated</w:t>
-      </w:r>
-      <w:proofErr w:type="gramEnd"/>
-      <w:r>
-        <w:rPr>
-          <w:i/>
-        </w:rPr>
-        <w:t xml:space="preserve"> from the perspective of the Information Technology group</w:t>
-      </w:r>
-      <w:r>
-        <w:rPr>
-          <w:i/>
-        </w:rPr>
-        <w:t>.</w:t>
-      </w:r>
-      <w:r>
-        <w:rPr>
-          <w:i/>
-        </w:rPr>
-        <w:t xml:space="preserve">  An example might be "all transaction must provide less than 2 seconds response time."</w:t>
-      </w:r>
-      <w:r>
-        <w:rPr>
-          <w:i/>
-        </w:rPr>
-        <w:t>&gt;</w:t>
-      </w:r>
-    </w:p>
-    <w:p>
-      <w:pPr>
-        <w:ind w:left="709" w:right="702"/>
-        <w:rPr>
-          <w:i/>
-        </w:rPr>
-      </w:pPr>
-    </w:p>
-    <w:p>
-      <w:pPr>
-        <w:ind w:left="709" w:right="702"/>
-      </w:pPr>
-      <w:r>
-        <w:rPr>
-          <w:i/>
-        </w:rPr>
-        <w:t>Member site and Employee site have separate views</w:t>
-      </w:r>
+      </w:pPr>
+      <w:r>
+        <w:t>Average page load time should be under a second under all circumstances.</w:t>
+      </w:r>
+      <w:bookmarkStart w:id="2" w:name="_GoBack"/>
+      <w:bookmarkEnd w:id="2"/>
     </w:p>
     <w:p>
       <w:pPr>
@@ -2261,6 +2140,29 @@
       <w:u w:val="single"/>
     </w:rPr>
   </w:style>
+  <w:style w:type="paragraph" w:styleId="BalloonText">
+    <w:name w:val="Balloon Text"/>
+    <w:basedOn w:val="Normal"/>
+    <w:link w:val="BalloonTextChar"/>
+    <w:rsid w:val="008E4F17"/>
+    <w:rPr>
+      <w:rFonts w:ascii="Segoe UI" w:hAnsi="Segoe UI" w:cs="Segoe UI"/>
+      <w:sz w:val="18"/>
+      <w:szCs w:val="18"/>
+    </w:rPr>
+  </w:style>
+  <w:style w:type="character" w:customStyle="1" w:styleId="BalloonTextChar">
+    <w:name w:val="Balloon Text Char"/>
+    <w:basedOn w:val="DefaultParagraphFont"/>
+    <w:link w:val="BalloonText"/>
+    <w:rsid w:val="008E4F17"/>
+    <w:rPr>
+      <w:rFonts w:ascii="Segoe UI" w:hAnsi="Segoe UI" w:cs="Segoe UI"/>
+      <w:sz w:val="18"/>
+      <w:szCs w:val="18"/>
+      <w:lang w:val="en-US" w:eastAsia="en-US"/>
+    </w:rPr>
+  </w:style>
 </w:styles>
 </file>
 
@@ -2564,7 +2466,7 @@
 </file>
 
 <file path=customXml/itemProps1.xml><?xml version="1.0" encoding="utf-8"?>
-<ds:datastoreItem xmlns:ds="http://schemas.openxmlformats.org/officeDocument/2006/customXml" ds:itemID="{5B051875-A022-4053-9C3F-8398E21500AC}">
+<ds:datastoreItem xmlns:ds="http://schemas.openxmlformats.org/officeDocument/2006/customXml" ds:itemID="{C693DFD2-3FEF-4729-830B-202170FAE5F4}">
   <ds:schemaRefs>
     <ds:schemaRef ds:uri="http://schemas.openxmlformats.org/officeDocument/2006/bibliography"/>
   </ds:schemaRefs>

</xml_diff>